<commit_message>
Subindo Atualização da documentação e o BD
</commit_message>
<xml_diff>
--- a/Documentação PJI 02-06.docx
+++ b/Documentação PJI 02-06.docx
@@ -137,7 +137,7 @@
           <w:sz w:val="36"/>
           <w:szCs w:val="36"/>
         </w:rPr>
-        <w:t>MONITORAMENTO DO AMBIENTE DE TRABALHO</w:t>
+        <w:t>Gestão Financeira Pessoal</w:t>
       </w:r>
     </w:p>
     <w:p>
@@ -151,7 +151,6 @@
           <w:szCs w:val="26"/>
         </w:rPr>
       </w:pPr>
-      <w:proofErr w:type="spellStart"/>
       <w:r>
         <w:rPr>
           <w:rFonts w:ascii="Arial" w:eastAsia="Arial" w:hAnsi="Arial" w:cs="Arial"/>
@@ -162,7 +161,6 @@
         </w:rPr>
         <w:t>Wealthwise</w:t>
       </w:r>
-      <w:proofErr w:type="spellEnd"/>
       <w:r>
         <w:rPr>
           <w:rFonts w:ascii="Arial" w:eastAsia="Arial" w:hAnsi="Arial" w:cs="Arial"/>
@@ -235,14 +233,12 @@
         </w:rPr>
         <w:t xml:space="preserve"> </w:t>
       </w:r>
-      <w:proofErr w:type="spellStart"/>
       <w:r>
         <w:rPr>
           <w:rFonts w:ascii="Arial" w:eastAsia="Arial Nova" w:hAnsi="Arial" w:cs="Arial"/>
         </w:rPr>
         <w:t>Marqueze</w:t>
       </w:r>
-      <w:proofErr w:type="spellEnd"/>
       <w:r>
         <w:rPr>
           <w:rFonts w:ascii="Arial" w:eastAsia="Arial Nova" w:hAnsi="Arial" w:cs="Arial"/>
@@ -838,21 +834,7 @@
         <w:rPr>
           <w:rFonts w:ascii="Arial" w:hAnsi="Arial" w:cs="Arial"/>
         </w:rPr>
-        <w:t>As tecnologias escolhidas (</w:t>
-      </w:r>
-      <w:proofErr w:type="spellStart"/>
-      <w:r>
-        <w:rPr>
-          <w:rFonts w:ascii="Arial" w:hAnsi="Arial" w:cs="Arial"/>
-        </w:rPr>
-        <w:t>JavaScript</w:t>
-      </w:r>
-      <w:proofErr w:type="spellEnd"/>
-      <w:r>
-        <w:rPr>
-          <w:rFonts w:ascii="Arial" w:hAnsi="Arial" w:cs="Arial"/>
-        </w:rPr>
-        <w:t>, HTML, CSS, SQL) são adequadas para o desenvolvimento do site.</w:t>
+        <w:t>As tecnologias escolhidas (JavaScript, HTML, CSS, SQL) são adequadas para o desenvolvimento do site.</w:t>
       </w:r>
     </w:p>
     <w:p>
@@ -994,21 +976,7 @@
         <w:rPr>
           <w:rFonts w:ascii="Arial" w:hAnsi="Arial" w:cs="Arial"/>
         </w:rPr>
-        <w:t xml:space="preserve">O sistema deve gerar uma </w:t>
-      </w:r>
-      <w:proofErr w:type="spellStart"/>
-      <w:r>
-        <w:rPr>
-          <w:rFonts w:ascii="Arial" w:hAnsi="Arial" w:cs="Arial"/>
-        </w:rPr>
-        <w:t>DashBoard</w:t>
-      </w:r>
-      <w:proofErr w:type="spellEnd"/>
-      <w:r>
-        <w:rPr>
-          <w:rFonts w:ascii="Arial" w:hAnsi="Arial" w:cs="Arial"/>
-        </w:rPr>
-        <w:t xml:space="preserve"> personalizada com KPIs e gráficos financeiros.</w:t>
+        <w:t>O sistema deve gerar uma DashBoard personalizada com KPIs e gráficos financeiros.</w:t>
       </w:r>
     </w:p>
     <w:p>
@@ -1312,21 +1280,7 @@
           <w:rFonts w:ascii="Arial" w:hAnsi="Arial" w:cs="Arial"/>
         </w:rPr>
         <w:lastRenderedPageBreak/>
-        <w:t xml:space="preserve">Dependência Tecnológica: Uso limitado a </w:t>
-      </w:r>
-      <w:proofErr w:type="spellStart"/>
-      <w:r>
-        <w:rPr>
-          <w:rFonts w:ascii="Arial" w:hAnsi="Arial" w:cs="Arial"/>
-        </w:rPr>
-        <w:t>JavaScript</w:t>
-      </w:r>
-      <w:proofErr w:type="spellEnd"/>
-      <w:r>
-        <w:rPr>
-          <w:rFonts w:ascii="Arial" w:hAnsi="Arial" w:cs="Arial"/>
-        </w:rPr>
-        <w:t>, HTML, CSS e SQL, o que pode restringir soluções mais adequadas para algumas funcionalidades.</w:t>
+        <w:t>Dependência Tecnológica: Uso limitado a JavaScript, HTML, CSS e SQL, o que pode restringir soluções mais adequadas para algumas funcionalidades.</w:t>
       </w:r>
     </w:p>
     <w:p>
@@ -1566,21 +1520,7 @@
         <w:rPr>
           <w:rFonts w:ascii="Arial" w:hAnsi="Arial" w:cs="Arial"/>
         </w:rPr>
-        <w:t>APIs e Ferramentas de Terceiros: A integração com a API Web-Data-</w:t>
-      </w:r>
-      <w:proofErr w:type="spellStart"/>
-      <w:r>
-        <w:rPr>
-          <w:rFonts w:ascii="Arial" w:hAnsi="Arial" w:cs="Arial"/>
-        </w:rPr>
-        <w:t>Viz</w:t>
-      </w:r>
-      <w:proofErr w:type="spellEnd"/>
-      <w:r>
-        <w:rPr>
-          <w:rFonts w:ascii="Arial" w:hAnsi="Arial" w:cs="Arial"/>
-        </w:rPr>
-        <w:t xml:space="preserve"> e outras ferramentas pode ser afetada pela disponibilidade e estabilidade dessas APIs.</w:t>
+        <w:t>APIs e Ferramentas de Terceiros: A integração com a API Web-Data-Viz e outras ferramentas pode ser afetada pela disponibilidade e estabilidade dessas APIs.</w:t>
       </w:r>
     </w:p>
     <w:p>
@@ -1649,20 +1589,34 @@
         <w:ind w:right="-23"/>
         <w:jc w:val="both"/>
         <w:rPr>
-          <w:rFonts w:ascii="Arial" w:hAnsi="Arial" w:cs="Arial"/>
-        </w:rPr>
-      </w:pPr>
-      <w:r>
-        <w:rPr>
           <w:rFonts w:ascii="Arial" w:eastAsia="Arial" w:hAnsi="Arial" w:cs="Arial"/>
           <w:b/>
           <w:bCs/>
           <w:sz w:val="28"/>
           <w:szCs w:val="28"/>
         </w:rPr>
+      </w:pPr>
+      <w:r>
+        <w:rPr>
+          <w:rFonts w:ascii="Arial" w:eastAsia="Arial" w:hAnsi="Arial" w:cs="Arial"/>
+          <w:b/>
+          <w:bCs/>
+          <w:sz w:val="28"/>
+          <w:szCs w:val="28"/>
+        </w:rPr>
         <w:lastRenderedPageBreak/>
         <w:t>REFERÊNCIAS BIBLIOGRÁFICAS</w:t>
       </w:r>
+    </w:p>
+    <w:p>
+      <w:pPr>
+        <w:spacing w:before="240" w:after="159" w:line="276" w:lineRule="auto"/>
+        <w:ind w:right="-23"/>
+        <w:jc w:val="both"/>
+        <w:rPr>
+          <w:rFonts w:ascii="Arial" w:hAnsi="Arial" w:cs="Arial"/>
+        </w:rPr>
+      </w:pPr>
     </w:p>
     <w:p>
       <w:pPr>
@@ -1670,20 +1624,18 @@
         <w:ind w:left="-23" w:right="-23"/>
         <w:jc w:val="both"/>
         <w:rPr>
-          <w:rStyle w:val="selectable-text"/>
-          <w:rFonts w:ascii="Arial" w:hAnsi="Arial" w:cs="Arial"/>
-          <w:b/>
-          <w:bCs/>
-        </w:rPr>
-      </w:pPr>
-      <w:r>
-        <w:rPr>
-          <w:rStyle w:val="selectable-text"/>
-          <w:rFonts w:ascii="Arial" w:hAnsi="Arial" w:cs="Arial"/>
-          <w:b/>
-          <w:bCs/>
-        </w:rPr>
-        <w:t>O que é rentabilidade e como calcular nos investimentos</w:t>
+          <w:rFonts w:ascii="Arial" w:hAnsi="Arial" w:cs="Arial"/>
+          <w:b/>
+          <w:bCs/>
+        </w:rPr>
+      </w:pPr>
+      <w:r>
+        <w:rPr>
+          <w:rFonts w:ascii="Arial" w:hAnsi="Arial" w:cs="Arial"/>
+          <w:b/>
+          <w:bCs/>
+        </w:rPr>
+        <w:t>Referências Bibliográficas</w:t>
       </w:r>
     </w:p>
     <w:p>
@@ -1695,17 +1647,343 @@
           <w:rFonts w:ascii="Arial" w:hAnsi="Arial" w:cs="Arial"/>
           <w:b/>
           <w:bCs/>
-          <w:color w:val="215E99" w:themeColor="text2" w:themeTint="BF"/>
-        </w:rPr>
-      </w:pPr>
-      <w:hyperlink r:id="rId11" w:history="1">
+        </w:rPr>
+      </w:pPr>
+      <w:r>
+        <w:rPr>
+          <w:rFonts w:ascii="Arial" w:hAnsi="Arial" w:cs="Arial"/>
+          <w:b/>
+          <w:bCs/>
+        </w:rPr>
+        <w:t>Livros:</w:t>
+      </w:r>
+    </w:p>
+    <w:p>
+      <w:pPr>
+        <w:numPr>
+          <w:ilvl w:val="0"/>
+          <w:numId w:val="22"/>
+        </w:numPr>
+        <w:spacing w:before="240" w:after="159" w:line="276" w:lineRule="auto"/>
+        <w:ind w:right="-23"/>
+        <w:jc w:val="both"/>
+        <w:rPr>
+          <w:rFonts w:ascii="Arial" w:hAnsi="Arial" w:cs="Arial"/>
+          <w:b/>
+          <w:bCs/>
+        </w:rPr>
+      </w:pPr>
+      <w:r>
+        <w:rPr>
+          <w:rFonts w:ascii="Arial" w:hAnsi="Arial" w:cs="Arial"/>
+          <w:b/>
+          <w:bCs/>
+        </w:rPr>
+        <w:t>Administração Financeira Pessoal: Como Gerir Seu Dinheiro com Inteligência e Alcançar Seus Objetivos - Autor: Haroldo Sauer</w:t>
+      </w:r>
+    </w:p>
+    <w:p>
+      <w:pPr>
+        <w:numPr>
+          <w:ilvl w:val="0"/>
+          <w:numId w:val="22"/>
+        </w:numPr>
+        <w:spacing w:before="240" w:after="159" w:line="276" w:lineRule="auto"/>
+        <w:ind w:right="-23"/>
+        <w:jc w:val="both"/>
+        <w:rPr>
+          <w:rFonts w:ascii="Arial" w:hAnsi="Arial" w:cs="Arial"/>
+          <w:b/>
+          <w:bCs/>
+        </w:rPr>
+      </w:pPr>
+      <w:r>
+        <w:rPr>
+          <w:rFonts w:ascii="Arial" w:hAnsi="Arial" w:cs="Arial"/>
+          <w:b/>
+          <w:bCs/>
+        </w:rPr>
+        <w:t>Educação Financeira para Leigos - Autor: Gustavo Cerbasi</w:t>
+      </w:r>
+    </w:p>
+    <w:p>
+      <w:pPr>
+        <w:spacing w:before="240" w:after="159" w:line="276" w:lineRule="auto"/>
+        <w:ind w:left="-23" w:right="-23"/>
+        <w:jc w:val="both"/>
+        <w:rPr>
+          <w:rFonts w:ascii="Arial" w:hAnsi="Arial" w:cs="Arial"/>
+          <w:b/>
+          <w:bCs/>
+        </w:rPr>
+      </w:pPr>
+      <w:r>
+        <w:rPr>
+          <w:rFonts w:ascii="Arial" w:hAnsi="Arial" w:cs="Arial"/>
+          <w:b/>
+          <w:bCs/>
+        </w:rPr>
+        <w:t>Artigos:</w:t>
+      </w:r>
+    </w:p>
+    <w:p>
+      <w:pPr>
+        <w:numPr>
+          <w:ilvl w:val="0"/>
+          <w:numId w:val="23"/>
+        </w:numPr>
+        <w:spacing w:before="240" w:after="159" w:line="276" w:lineRule="auto"/>
+        <w:ind w:right="-23"/>
+        <w:jc w:val="both"/>
+        <w:rPr>
+          <w:rFonts w:ascii="Arial" w:hAnsi="Arial" w:cs="Arial"/>
+          <w:b/>
+          <w:bCs/>
+        </w:rPr>
+      </w:pPr>
+      <w:r>
+        <w:rPr>
+          <w:rFonts w:ascii="Arial" w:hAnsi="Arial" w:cs="Arial"/>
+          <w:b/>
+          <w:bCs/>
+        </w:rPr>
+        <w:t xml:space="preserve">Como Fazer Gestão Financeira Pessoal: Um Guia Completo - </w:t>
+      </w:r>
+      <w:hyperlink r:id="rId11" w:tgtFrame="_blank" w:history="1">
         <w:r>
           <w:rPr>
             <w:rStyle w:val="Hyperlink"/>
             <w:rFonts w:ascii="Arial" w:hAnsi="Arial" w:cs="Arial"/>
             <w:b/>
             <w:bCs/>
-            <w:color w:val="215E99" w:themeColor="text2" w:themeTint="BF"/>
+            <w:color w:val="auto"/>
+          </w:rPr>
+          <w:t>https://www.xpi.com.br/</w:t>
+        </w:r>
+      </w:hyperlink>
+    </w:p>
+    <w:p>
+      <w:pPr>
+        <w:numPr>
+          <w:ilvl w:val="0"/>
+          <w:numId w:val="23"/>
+        </w:numPr>
+        <w:spacing w:before="240" w:after="159" w:line="276" w:lineRule="auto"/>
+        <w:ind w:right="-23"/>
+        <w:jc w:val="both"/>
+        <w:rPr>
+          <w:rFonts w:ascii="Arial" w:hAnsi="Arial" w:cs="Arial"/>
+          <w:b/>
+          <w:bCs/>
+        </w:rPr>
+      </w:pPr>
+      <w:r>
+        <w:rPr>
+          <w:rFonts w:ascii="Arial" w:hAnsi="Arial" w:cs="Arial"/>
+          <w:b/>
+          <w:bCs/>
+        </w:rPr>
+        <w:t xml:space="preserve">Como Criar um Orçamento Pessoal - </w:t>
+      </w:r>
+      <w:hyperlink r:id="rId12" w:tgtFrame="_blank" w:history="1">
+        <w:r>
+          <w:rPr>
+            <w:rStyle w:val="Hyperlink"/>
+            <w:rFonts w:ascii="Arial" w:hAnsi="Arial" w:cs="Arial"/>
+            <w:b/>
+            <w:bCs/>
+            <w:color w:val="auto"/>
+          </w:rPr>
+          <w:t>https://www.meudinheiroweb.com.br/</w:t>
+        </w:r>
+      </w:hyperlink>
+    </w:p>
+    <w:p>
+      <w:pPr>
+        <w:tabs>
+          <w:tab w:val="left" w:pos="9945"/>
+        </w:tabs>
+        <w:spacing w:before="240" w:after="159" w:line="276" w:lineRule="auto"/>
+        <w:ind w:left="-23" w:right="-23"/>
+        <w:jc w:val="both"/>
+        <w:rPr>
+          <w:rFonts w:ascii="Arial" w:hAnsi="Arial" w:cs="Arial"/>
+          <w:b/>
+          <w:bCs/>
+        </w:rPr>
+      </w:pPr>
+      <w:r>
+        <w:rPr>
+          <w:rFonts w:ascii="Arial" w:hAnsi="Arial" w:cs="Arial"/>
+          <w:b/>
+          <w:bCs/>
+        </w:rPr>
+        <w:t>Sites:</w:t>
+      </w:r>
+      <w:r>
+        <w:rPr>
+          <w:rFonts w:ascii="Arial" w:hAnsi="Arial" w:cs="Arial"/>
+          <w:b/>
+          <w:bCs/>
+        </w:rPr>
+        <w:tab/>
+      </w:r>
+    </w:p>
+    <w:p>
+      <w:pPr>
+        <w:numPr>
+          <w:ilvl w:val="0"/>
+          <w:numId w:val="24"/>
+        </w:numPr>
+        <w:spacing w:before="240" w:after="159" w:line="276" w:lineRule="auto"/>
+        <w:ind w:right="-23"/>
+        <w:jc w:val="both"/>
+        <w:rPr>
+          <w:rFonts w:ascii="Arial" w:hAnsi="Arial" w:cs="Arial"/>
+          <w:b/>
+          <w:bCs/>
+        </w:rPr>
+      </w:pPr>
+      <w:r>
+        <w:rPr>
+          <w:rFonts w:ascii="Arial" w:hAnsi="Arial" w:cs="Arial"/>
+          <w:b/>
+          <w:bCs/>
+        </w:rPr>
+        <w:t xml:space="preserve">Instituto Brasileiro de Educação Financeira (IBEF) - </w:t>
+      </w:r>
+      <w:hyperlink r:id="rId13" w:tgtFrame="_blank" w:history="1">
+        <w:r>
+          <w:rPr>
+            <w:rStyle w:val="Hyperlink"/>
+            <w:rFonts w:ascii="Arial" w:hAnsi="Arial" w:cs="Arial"/>
+            <w:b/>
+            <w:bCs/>
+            <w:color w:val="auto"/>
+          </w:rPr>
+          <w:t>https://www.ibef.org/</w:t>
+        </w:r>
+      </w:hyperlink>
+    </w:p>
+    <w:p>
+      <w:pPr>
+        <w:numPr>
+          <w:ilvl w:val="0"/>
+          <w:numId w:val="24"/>
+        </w:numPr>
+        <w:spacing w:before="240" w:after="159" w:line="276" w:lineRule="auto"/>
+        <w:ind w:right="-23"/>
+        <w:jc w:val="both"/>
+        <w:rPr>
+          <w:rFonts w:ascii="Arial" w:hAnsi="Arial" w:cs="Arial"/>
+          <w:b/>
+          <w:bCs/>
+        </w:rPr>
+      </w:pPr>
+      <w:r>
+        <w:rPr>
+          <w:rFonts w:ascii="Arial" w:hAnsi="Arial" w:cs="Arial"/>
+          <w:b/>
+          <w:bCs/>
+        </w:rPr>
+        <w:t xml:space="preserve">Banco Central do Brasil - </w:t>
+      </w:r>
+      <w:hyperlink r:id="rId14" w:tgtFrame="_blank" w:history="1">
+        <w:r>
+          <w:rPr>
+            <w:rStyle w:val="Hyperlink"/>
+            <w:rFonts w:ascii="Arial" w:hAnsi="Arial" w:cs="Arial"/>
+            <w:b/>
+            <w:bCs/>
+            <w:color w:val="auto"/>
+          </w:rPr>
+          <w:t>https://www.gov.br/pt-br/orgaos/banco-central-do-brasil</w:t>
+        </w:r>
+      </w:hyperlink>
+    </w:p>
+    <w:p>
+      <w:pPr>
+        <w:numPr>
+          <w:ilvl w:val="0"/>
+          <w:numId w:val="24"/>
+        </w:numPr>
+        <w:spacing w:before="240" w:after="159" w:line="276" w:lineRule="auto"/>
+        <w:ind w:right="-23"/>
+        <w:jc w:val="both"/>
+        <w:rPr>
+          <w:rFonts w:ascii="Arial" w:hAnsi="Arial" w:cs="Arial"/>
+          <w:b/>
+          <w:bCs/>
+        </w:rPr>
+      </w:pPr>
+      <w:r>
+        <w:rPr>
+          <w:rFonts w:ascii="Arial" w:hAnsi="Arial" w:cs="Arial"/>
+          <w:b/>
+          <w:bCs/>
+        </w:rPr>
+        <w:t xml:space="preserve">Comissão de Valores Mobiliários (CVM) - </w:t>
+      </w:r>
+      <w:hyperlink r:id="rId15" w:tgtFrame="_blank" w:history="1">
+        <w:r>
+          <w:rPr>
+            <w:rStyle w:val="Hyperlink"/>
+            <w:rFonts w:ascii="Arial" w:hAnsi="Arial" w:cs="Arial"/>
+            <w:b/>
+            <w:bCs/>
+            <w:color w:val="auto"/>
+          </w:rPr>
+          <w:t>https://www.gov.br/cvm/pt-br</w:t>
+        </w:r>
+      </w:hyperlink>
+    </w:p>
+    <w:p>
+      <w:pPr>
+        <w:pStyle w:val="PargrafodaLista"/>
+        <w:numPr>
+          <w:ilvl w:val="0"/>
+          <w:numId w:val="24"/>
+        </w:numPr>
+        <w:spacing w:before="240" w:after="159" w:line="276" w:lineRule="auto"/>
+        <w:ind w:right="-23"/>
+        <w:jc w:val="both"/>
+        <w:rPr>
+          <w:rStyle w:val="selectable-text"/>
+          <w:rFonts w:ascii="Arial" w:hAnsi="Arial" w:cs="Arial"/>
+          <w:b/>
+          <w:bCs/>
+        </w:rPr>
+      </w:pPr>
+      <w:r>
+        <w:rPr>
+          <w:rStyle w:val="selectable-text"/>
+          <w:rFonts w:ascii="Arial" w:hAnsi="Arial" w:cs="Arial"/>
+          <w:b/>
+          <w:bCs/>
+        </w:rPr>
+        <w:t>O que é rentabilidade e como calcular nos investimentos</w:t>
+      </w:r>
+    </w:p>
+    <w:p>
+      <w:pPr>
+        <w:pStyle w:val="PargrafodaLista"/>
+        <w:spacing w:before="240" w:after="159" w:line="276" w:lineRule="auto"/>
+        <w:ind w:right="-23"/>
+        <w:jc w:val="both"/>
+        <w:rPr>
+          <w:rFonts w:ascii="Arial" w:hAnsi="Arial" w:cs="Arial"/>
+          <w:b/>
+          <w:bCs/>
+        </w:rPr>
+      </w:pPr>
+      <w:hyperlink r:id="rId16" w:history="1">
+        <w:r>
+          <w:rPr>
+            <w:rStyle w:val="Hyperlink"/>
+            <w:rFonts w:ascii="Arial" w:hAnsi="Arial" w:cs="Arial"/>
+            <w:b/>
+            <w:bCs/>
+            <w:color w:val="auto"/>
           </w:rPr>
           <w:t>https://www.infomoney.com.br/guias/rentabilidade/</w:t>
         </w:r>
@@ -1722,8 +2000,8 @@
       </w:pPr>
     </w:p>
     <w:sectPr>
-      <w:headerReference w:type="default" r:id="rId12"/>
-      <w:footerReference w:type="default" r:id="rId13"/>
+      <w:headerReference w:type="default" r:id="rId17"/>
+      <w:footerReference w:type="default" r:id="rId18"/>
       <w:pgSz w:w="12240" w:h="15840"/>
       <w:pgMar w:top="720" w:right="720" w:bottom="720" w:left="720" w:header="720" w:footer="720" w:gutter="0"/>
       <w:cols w:space="720"/>
@@ -3009,6 +3287,155 @@
     </w:lvl>
   </w:abstractNum>
   <w:abstractNum w:abstractNumId="8" w15:restartNumberingAfterBreak="0">
+    <w:nsid w:val="2B2B519C"/>
+    <w:multiLevelType w:val="multilevel"/>
+    <w:tmpl w:val="2A8ED23A"/>
+    <w:lvl w:ilvl="0">
+      <w:start w:val="1"/>
+      <w:numFmt w:val="bullet"/>
+      <w:lvlText w:val=""/>
+      <w:lvlJc w:val="left"/>
+      <w:pPr>
+        <w:tabs>
+          <w:tab w:val="num" w:pos="720"/>
+        </w:tabs>
+        <w:ind w:left="720" w:hanging="360"/>
+      </w:pPr>
+      <w:rPr>
+        <w:rFonts w:ascii="Symbol" w:hAnsi="Symbol" w:hint="default"/>
+        <w:sz w:val="20"/>
+      </w:rPr>
+    </w:lvl>
+    <w:lvl w:ilvl="1" w:tentative="1">
+      <w:start w:val="1"/>
+      <w:numFmt w:val="bullet"/>
+      <w:lvlText w:val="o"/>
+      <w:lvlJc w:val="left"/>
+      <w:pPr>
+        <w:tabs>
+          <w:tab w:val="num" w:pos="1440"/>
+        </w:tabs>
+        <w:ind w:left="1440" w:hanging="360"/>
+      </w:pPr>
+      <w:rPr>
+        <w:rFonts w:ascii="Courier New" w:hAnsi="Courier New" w:hint="default"/>
+        <w:sz w:val="20"/>
+      </w:rPr>
+    </w:lvl>
+    <w:lvl w:ilvl="2" w:tentative="1">
+      <w:start w:val="1"/>
+      <w:numFmt w:val="bullet"/>
+      <w:lvlText w:val=""/>
+      <w:lvlJc w:val="left"/>
+      <w:pPr>
+        <w:tabs>
+          <w:tab w:val="num" w:pos="2160"/>
+        </w:tabs>
+        <w:ind w:left="2160" w:hanging="360"/>
+      </w:pPr>
+      <w:rPr>
+        <w:rFonts w:ascii="Wingdings" w:hAnsi="Wingdings" w:hint="default"/>
+        <w:sz w:val="20"/>
+      </w:rPr>
+    </w:lvl>
+    <w:lvl w:ilvl="3" w:tentative="1">
+      <w:start w:val="1"/>
+      <w:numFmt w:val="bullet"/>
+      <w:lvlText w:val=""/>
+      <w:lvlJc w:val="left"/>
+      <w:pPr>
+        <w:tabs>
+          <w:tab w:val="num" w:pos="2880"/>
+        </w:tabs>
+        <w:ind w:left="2880" w:hanging="360"/>
+      </w:pPr>
+      <w:rPr>
+        <w:rFonts w:ascii="Wingdings" w:hAnsi="Wingdings" w:hint="default"/>
+        <w:sz w:val="20"/>
+      </w:rPr>
+    </w:lvl>
+    <w:lvl w:ilvl="4" w:tentative="1">
+      <w:start w:val="1"/>
+      <w:numFmt w:val="bullet"/>
+      <w:lvlText w:val=""/>
+      <w:lvlJc w:val="left"/>
+      <w:pPr>
+        <w:tabs>
+          <w:tab w:val="num" w:pos="3600"/>
+        </w:tabs>
+        <w:ind w:left="3600" w:hanging="360"/>
+      </w:pPr>
+      <w:rPr>
+        <w:rFonts w:ascii="Wingdings" w:hAnsi="Wingdings" w:hint="default"/>
+        <w:sz w:val="20"/>
+      </w:rPr>
+    </w:lvl>
+    <w:lvl w:ilvl="5" w:tentative="1">
+      <w:start w:val="1"/>
+      <w:numFmt w:val="bullet"/>
+      <w:lvlText w:val=""/>
+      <w:lvlJc w:val="left"/>
+      <w:pPr>
+        <w:tabs>
+          <w:tab w:val="num" w:pos="4320"/>
+        </w:tabs>
+        <w:ind w:left="4320" w:hanging="360"/>
+      </w:pPr>
+      <w:rPr>
+        <w:rFonts w:ascii="Wingdings" w:hAnsi="Wingdings" w:hint="default"/>
+        <w:sz w:val="20"/>
+      </w:rPr>
+    </w:lvl>
+    <w:lvl w:ilvl="6" w:tentative="1">
+      <w:start w:val="1"/>
+      <w:numFmt w:val="bullet"/>
+      <w:lvlText w:val=""/>
+      <w:lvlJc w:val="left"/>
+      <w:pPr>
+        <w:tabs>
+          <w:tab w:val="num" w:pos="5040"/>
+        </w:tabs>
+        <w:ind w:left="5040" w:hanging="360"/>
+      </w:pPr>
+      <w:rPr>
+        <w:rFonts w:ascii="Wingdings" w:hAnsi="Wingdings" w:hint="default"/>
+        <w:sz w:val="20"/>
+      </w:rPr>
+    </w:lvl>
+    <w:lvl w:ilvl="7" w:tentative="1">
+      <w:start w:val="1"/>
+      <w:numFmt w:val="bullet"/>
+      <w:lvlText w:val=""/>
+      <w:lvlJc w:val="left"/>
+      <w:pPr>
+        <w:tabs>
+          <w:tab w:val="num" w:pos="5760"/>
+        </w:tabs>
+        <w:ind w:left="5760" w:hanging="360"/>
+      </w:pPr>
+      <w:rPr>
+        <w:rFonts w:ascii="Wingdings" w:hAnsi="Wingdings" w:hint="default"/>
+        <w:sz w:val="20"/>
+      </w:rPr>
+    </w:lvl>
+    <w:lvl w:ilvl="8" w:tentative="1">
+      <w:start w:val="1"/>
+      <w:numFmt w:val="bullet"/>
+      <w:lvlText w:val=""/>
+      <w:lvlJc w:val="left"/>
+      <w:pPr>
+        <w:tabs>
+          <w:tab w:val="num" w:pos="6480"/>
+        </w:tabs>
+        <w:ind w:left="6480" w:hanging="360"/>
+      </w:pPr>
+      <w:rPr>
+        <w:rFonts w:ascii="Wingdings" w:hAnsi="Wingdings" w:hint="default"/>
+        <w:sz w:val="20"/>
+      </w:rPr>
+    </w:lvl>
+  </w:abstractNum>
+  <w:abstractNum w:abstractNumId="9" w15:restartNumberingAfterBreak="0">
     <w:nsid w:val="2BCF6CED"/>
     <w:multiLevelType w:val="hybridMultilevel"/>
     <w:tmpl w:val="0BDAF378"/>
@@ -3121,7 +3548,7 @@
       </w:rPr>
     </w:lvl>
   </w:abstractNum>
-  <w:abstractNum w:abstractNumId="9" w15:restartNumberingAfterBreak="0">
+  <w:abstractNum w:abstractNumId="10" w15:restartNumberingAfterBreak="0">
     <w:nsid w:val="2BE76DA0"/>
     <w:multiLevelType w:val="hybridMultilevel"/>
     <w:tmpl w:val="C16E1F4E"/>
@@ -3234,7 +3661,7 @@
       </w:rPr>
     </w:lvl>
   </w:abstractNum>
-  <w:abstractNum w:abstractNumId="10" w15:restartNumberingAfterBreak="0">
+  <w:abstractNum w:abstractNumId="11" w15:restartNumberingAfterBreak="0">
     <w:nsid w:val="3A8A0E6D"/>
     <w:multiLevelType w:val="multilevel"/>
     <w:tmpl w:val="5C767570"/>
@@ -3383,7 +3810,7 @@
       </w:rPr>
     </w:lvl>
   </w:abstractNum>
-  <w:abstractNum w:abstractNumId="11" w15:restartNumberingAfterBreak="0">
+  <w:abstractNum w:abstractNumId="12" w15:restartNumberingAfterBreak="0">
     <w:nsid w:val="3B2954BF"/>
     <w:multiLevelType w:val="hybridMultilevel"/>
     <w:tmpl w:val="F6C44306"/>
@@ -3496,7 +3923,7 @@
       </w:rPr>
     </w:lvl>
   </w:abstractNum>
-  <w:abstractNum w:abstractNumId="12" w15:restartNumberingAfterBreak="0">
+  <w:abstractNum w:abstractNumId="13" w15:restartNumberingAfterBreak="0">
     <w:nsid w:val="3B4B66C2"/>
     <w:multiLevelType w:val="multilevel"/>
     <w:tmpl w:val="D834E352"/>
@@ -3645,7 +4072,156 @@
       </w:rPr>
     </w:lvl>
   </w:abstractNum>
-  <w:abstractNum w:abstractNumId="13" w15:restartNumberingAfterBreak="0">
+  <w:abstractNum w:abstractNumId="14" w15:restartNumberingAfterBreak="0">
+    <w:nsid w:val="3E6A3B9B"/>
+    <w:multiLevelType w:val="multilevel"/>
+    <w:tmpl w:val="E390D05C"/>
+    <w:lvl w:ilvl="0">
+      <w:start w:val="1"/>
+      <w:numFmt w:val="bullet"/>
+      <w:lvlText w:val=""/>
+      <w:lvlJc w:val="left"/>
+      <w:pPr>
+        <w:tabs>
+          <w:tab w:val="num" w:pos="720"/>
+        </w:tabs>
+        <w:ind w:left="720" w:hanging="360"/>
+      </w:pPr>
+      <w:rPr>
+        <w:rFonts w:ascii="Symbol" w:hAnsi="Symbol" w:hint="default"/>
+        <w:sz w:val="20"/>
+      </w:rPr>
+    </w:lvl>
+    <w:lvl w:ilvl="1" w:tentative="1">
+      <w:start w:val="1"/>
+      <w:numFmt w:val="bullet"/>
+      <w:lvlText w:val="o"/>
+      <w:lvlJc w:val="left"/>
+      <w:pPr>
+        <w:tabs>
+          <w:tab w:val="num" w:pos="1440"/>
+        </w:tabs>
+        <w:ind w:left="1440" w:hanging="360"/>
+      </w:pPr>
+      <w:rPr>
+        <w:rFonts w:ascii="Courier New" w:hAnsi="Courier New" w:hint="default"/>
+        <w:sz w:val="20"/>
+      </w:rPr>
+    </w:lvl>
+    <w:lvl w:ilvl="2" w:tentative="1">
+      <w:start w:val="1"/>
+      <w:numFmt w:val="bullet"/>
+      <w:lvlText w:val=""/>
+      <w:lvlJc w:val="left"/>
+      <w:pPr>
+        <w:tabs>
+          <w:tab w:val="num" w:pos="2160"/>
+        </w:tabs>
+        <w:ind w:left="2160" w:hanging="360"/>
+      </w:pPr>
+      <w:rPr>
+        <w:rFonts w:ascii="Wingdings" w:hAnsi="Wingdings" w:hint="default"/>
+        <w:sz w:val="20"/>
+      </w:rPr>
+    </w:lvl>
+    <w:lvl w:ilvl="3" w:tentative="1">
+      <w:start w:val="1"/>
+      <w:numFmt w:val="bullet"/>
+      <w:lvlText w:val=""/>
+      <w:lvlJc w:val="left"/>
+      <w:pPr>
+        <w:tabs>
+          <w:tab w:val="num" w:pos="2880"/>
+        </w:tabs>
+        <w:ind w:left="2880" w:hanging="360"/>
+      </w:pPr>
+      <w:rPr>
+        <w:rFonts w:ascii="Wingdings" w:hAnsi="Wingdings" w:hint="default"/>
+        <w:sz w:val="20"/>
+      </w:rPr>
+    </w:lvl>
+    <w:lvl w:ilvl="4" w:tentative="1">
+      <w:start w:val="1"/>
+      <w:numFmt w:val="bullet"/>
+      <w:lvlText w:val=""/>
+      <w:lvlJc w:val="left"/>
+      <w:pPr>
+        <w:tabs>
+          <w:tab w:val="num" w:pos="3600"/>
+        </w:tabs>
+        <w:ind w:left="3600" w:hanging="360"/>
+      </w:pPr>
+      <w:rPr>
+        <w:rFonts w:ascii="Wingdings" w:hAnsi="Wingdings" w:hint="default"/>
+        <w:sz w:val="20"/>
+      </w:rPr>
+    </w:lvl>
+    <w:lvl w:ilvl="5" w:tentative="1">
+      <w:start w:val="1"/>
+      <w:numFmt w:val="bullet"/>
+      <w:lvlText w:val=""/>
+      <w:lvlJc w:val="left"/>
+      <w:pPr>
+        <w:tabs>
+          <w:tab w:val="num" w:pos="4320"/>
+        </w:tabs>
+        <w:ind w:left="4320" w:hanging="360"/>
+      </w:pPr>
+      <w:rPr>
+        <w:rFonts w:ascii="Wingdings" w:hAnsi="Wingdings" w:hint="default"/>
+        <w:sz w:val="20"/>
+      </w:rPr>
+    </w:lvl>
+    <w:lvl w:ilvl="6" w:tentative="1">
+      <w:start w:val="1"/>
+      <w:numFmt w:val="bullet"/>
+      <w:lvlText w:val=""/>
+      <w:lvlJc w:val="left"/>
+      <w:pPr>
+        <w:tabs>
+          <w:tab w:val="num" w:pos="5040"/>
+        </w:tabs>
+        <w:ind w:left="5040" w:hanging="360"/>
+      </w:pPr>
+      <w:rPr>
+        <w:rFonts w:ascii="Wingdings" w:hAnsi="Wingdings" w:hint="default"/>
+        <w:sz w:val="20"/>
+      </w:rPr>
+    </w:lvl>
+    <w:lvl w:ilvl="7" w:tentative="1">
+      <w:start w:val="1"/>
+      <w:numFmt w:val="bullet"/>
+      <w:lvlText w:val=""/>
+      <w:lvlJc w:val="left"/>
+      <w:pPr>
+        <w:tabs>
+          <w:tab w:val="num" w:pos="5760"/>
+        </w:tabs>
+        <w:ind w:left="5760" w:hanging="360"/>
+      </w:pPr>
+      <w:rPr>
+        <w:rFonts w:ascii="Wingdings" w:hAnsi="Wingdings" w:hint="default"/>
+        <w:sz w:val="20"/>
+      </w:rPr>
+    </w:lvl>
+    <w:lvl w:ilvl="8" w:tentative="1">
+      <w:start w:val="1"/>
+      <w:numFmt w:val="bullet"/>
+      <w:lvlText w:val=""/>
+      <w:lvlJc w:val="left"/>
+      <w:pPr>
+        <w:tabs>
+          <w:tab w:val="num" w:pos="6480"/>
+        </w:tabs>
+        <w:ind w:left="6480" w:hanging="360"/>
+      </w:pPr>
+      <w:rPr>
+        <w:rFonts w:ascii="Wingdings" w:hAnsi="Wingdings" w:hint="default"/>
+        <w:sz w:val="20"/>
+      </w:rPr>
+    </w:lvl>
+  </w:abstractNum>
+  <w:abstractNum w:abstractNumId="15" w15:restartNumberingAfterBreak="0">
     <w:nsid w:val="3EBD1D62"/>
     <w:multiLevelType w:val="hybridMultilevel"/>
     <w:tmpl w:val="BD32AFE8"/>
@@ -3758,7 +4334,7 @@
       </w:rPr>
     </w:lvl>
   </w:abstractNum>
-  <w:abstractNum w:abstractNumId="14" w15:restartNumberingAfterBreak="0">
+  <w:abstractNum w:abstractNumId="16" w15:restartNumberingAfterBreak="0">
     <w:nsid w:val="4E054E1D"/>
     <w:multiLevelType w:val="multilevel"/>
     <w:tmpl w:val="E634FF9C"/>
@@ -3907,7 +4483,7 @@
       </w:rPr>
     </w:lvl>
   </w:abstractNum>
-  <w:abstractNum w:abstractNumId="15" w15:restartNumberingAfterBreak="0">
+  <w:abstractNum w:abstractNumId="17" w15:restartNumberingAfterBreak="0">
     <w:nsid w:val="51311077"/>
     <w:multiLevelType w:val="multilevel"/>
     <w:tmpl w:val="B66A8472"/>
@@ -4020,7 +4596,7 @@
       </w:pPr>
     </w:lvl>
   </w:abstractNum>
-  <w:abstractNum w:abstractNumId="16" w15:restartNumberingAfterBreak="0">
+  <w:abstractNum w:abstractNumId="18" w15:restartNumberingAfterBreak="0">
     <w:nsid w:val="580C7AF5"/>
     <w:multiLevelType w:val="hybridMultilevel"/>
     <w:tmpl w:val="BBF42BB8"/>
@@ -4133,7 +4709,7 @@
       </w:rPr>
     </w:lvl>
   </w:abstractNum>
-  <w:abstractNum w:abstractNumId="17" w15:restartNumberingAfterBreak="0">
+  <w:abstractNum w:abstractNumId="19" w15:restartNumberingAfterBreak="0">
     <w:nsid w:val="59E01F25"/>
     <w:multiLevelType w:val="hybridMultilevel"/>
     <w:tmpl w:val="7A7A0DE0"/>
@@ -4219,7 +4795,7 @@
       </w:pPr>
     </w:lvl>
   </w:abstractNum>
-  <w:abstractNum w:abstractNumId="18" w15:restartNumberingAfterBreak="0">
+  <w:abstractNum w:abstractNumId="20" w15:restartNumberingAfterBreak="0">
     <w:nsid w:val="64625AF0"/>
     <w:multiLevelType w:val="hybridMultilevel"/>
     <w:tmpl w:val="9842969C"/>
@@ -4332,7 +4908,7 @@
       </w:rPr>
     </w:lvl>
   </w:abstractNum>
-  <w:abstractNum w:abstractNumId="19" w15:restartNumberingAfterBreak="0">
+  <w:abstractNum w:abstractNumId="21" w15:restartNumberingAfterBreak="0">
     <w:nsid w:val="7CD96179"/>
     <w:multiLevelType w:val="hybridMultilevel"/>
     <w:tmpl w:val="6E9613FE"/>
@@ -4445,7 +5021,7 @@
       </w:rPr>
     </w:lvl>
   </w:abstractNum>
-  <w:abstractNum w:abstractNumId="20" w15:restartNumberingAfterBreak="0">
+  <w:abstractNum w:abstractNumId="22" w15:restartNumberingAfterBreak="0">
     <w:nsid w:val="7D2C5B08"/>
     <w:multiLevelType w:val="multilevel"/>
     <w:tmpl w:val="B60A301E"/>
@@ -4561,11 +5137,160 @@
       </w:pPr>
     </w:lvl>
   </w:abstractNum>
+  <w:abstractNum w:abstractNumId="23" w15:restartNumberingAfterBreak="0">
+    <w:nsid w:val="7F1B0770"/>
+    <w:multiLevelType w:val="multilevel"/>
+    <w:tmpl w:val="F36C2B44"/>
+    <w:lvl w:ilvl="0">
+      <w:start w:val="1"/>
+      <w:numFmt w:val="bullet"/>
+      <w:lvlText w:val=""/>
+      <w:lvlJc w:val="left"/>
+      <w:pPr>
+        <w:tabs>
+          <w:tab w:val="num" w:pos="720"/>
+        </w:tabs>
+        <w:ind w:left="720" w:hanging="360"/>
+      </w:pPr>
+      <w:rPr>
+        <w:rFonts w:ascii="Symbol" w:hAnsi="Symbol" w:hint="default"/>
+        <w:sz w:val="20"/>
+      </w:rPr>
+    </w:lvl>
+    <w:lvl w:ilvl="1" w:tentative="1">
+      <w:start w:val="1"/>
+      <w:numFmt w:val="bullet"/>
+      <w:lvlText w:val="o"/>
+      <w:lvlJc w:val="left"/>
+      <w:pPr>
+        <w:tabs>
+          <w:tab w:val="num" w:pos="1440"/>
+        </w:tabs>
+        <w:ind w:left="1440" w:hanging="360"/>
+      </w:pPr>
+      <w:rPr>
+        <w:rFonts w:ascii="Courier New" w:hAnsi="Courier New" w:hint="default"/>
+        <w:sz w:val="20"/>
+      </w:rPr>
+    </w:lvl>
+    <w:lvl w:ilvl="2" w:tentative="1">
+      <w:start w:val="1"/>
+      <w:numFmt w:val="bullet"/>
+      <w:lvlText w:val=""/>
+      <w:lvlJc w:val="left"/>
+      <w:pPr>
+        <w:tabs>
+          <w:tab w:val="num" w:pos="2160"/>
+        </w:tabs>
+        <w:ind w:left="2160" w:hanging="360"/>
+      </w:pPr>
+      <w:rPr>
+        <w:rFonts w:ascii="Wingdings" w:hAnsi="Wingdings" w:hint="default"/>
+        <w:sz w:val="20"/>
+      </w:rPr>
+    </w:lvl>
+    <w:lvl w:ilvl="3" w:tentative="1">
+      <w:start w:val="1"/>
+      <w:numFmt w:val="bullet"/>
+      <w:lvlText w:val=""/>
+      <w:lvlJc w:val="left"/>
+      <w:pPr>
+        <w:tabs>
+          <w:tab w:val="num" w:pos="2880"/>
+        </w:tabs>
+        <w:ind w:left="2880" w:hanging="360"/>
+      </w:pPr>
+      <w:rPr>
+        <w:rFonts w:ascii="Wingdings" w:hAnsi="Wingdings" w:hint="default"/>
+        <w:sz w:val="20"/>
+      </w:rPr>
+    </w:lvl>
+    <w:lvl w:ilvl="4" w:tentative="1">
+      <w:start w:val="1"/>
+      <w:numFmt w:val="bullet"/>
+      <w:lvlText w:val=""/>
+      <w:lvlJc w:val="left"/>
+      <w:pPr>
+        <w:tabs>
+          <w:tab w:val="num" w:pos="3600"/>
+        </w:tabs>
+        <w:ind w:left="3600" w:hanging="360"/>
+      </w:pPr>
+      <w:rPr>
+        <w:rFonts w:ascii="Wingdings" w:hAnsi="Wingdings" w:hint="default"/>
+        <w:sz w:val="20"/>
+      </w:rPr>
+    </w:lvl>
+    <w:lvl w:ilvl="5" w:tentative="1">
+      <w:start w:val="1"/>
+      <w:numFmt w:val="bullet"/>
+      <w:lvlText w:val=""/>
+      <w:lvlJc w:val="left"/>
+      <w:pPr>
+        <w:tabs>
+          <w:tab w:val="num" w:pos="4320"/>
+        </w:tabs>
+        <w:ind w:left="4320" w:hanging="360"/>
+      </w:pPr>
+      <w:rPr>
+        <w:rFonts w:ascii="Wingdings" w:hAnsi="Wingdings" w:hint="default"/>
+        <w:sz w:val="20"/>
+      </w:rPr>
+    </w:lvl>
+    <w:lvl w:ilvl="6" w:tentative="1">
+      <w:start w:val="1"/>
+      <w:numFmt w:val="bullet"/>
+      <w:lvlText w:val=""/>
+      <w:lvlJc w:val="left"/>
+      <w:pPr>
+        <w:tabs>
+          <w:tab w:val="num" w:pos="5040"/>
+        </w:tabs>
+        <w:ind w:left="5040" w:hanging="360"/>
+      </w:pPr>
+      <w:rPr>
+        <w:rFonts w:ascii="Wingdings" w:hAnsi="Wingdings" w:hint="default"/>
+        <w:sz w:val="20"/>
+      </w:rPr>
+    </w:lvl>
+    <w:lvl w:ilvl="7" w:tentative="1">
+      <w:start w:val="1"/>
+      <w:numFmt w:val="bullet"/>
+      <w:lvlText w:val=""/>
+      <w:lvlJc w:val="left"/>
+      <w:pPr>
+        <w:tabs>
+          <w:tab w:val="num" w:pos="5760"/>
+        </w:tabs>
+        <w:ind w:left="5760" w:hanging="360"/>
+      </w:pPr>
+      <w:rPr>
+        <w:rFonts w:ascii="Wingdings" w:hAnsi="Wingdings" w:hint="default"/>
+        <w:sz w:val="20"/>
+      </w:rPr>
+    </w:lvl>
+    <w:lvl w:ilvl="8" w:tentative="1">
+      <w:start w:val="1"/>
+      <w:numFmt w:val="bullet"/>
+      <w:lvlText w:val=""/>
+      <w:lvlJc w:val="left"/>
+      <w:pPr>
+        <w:tabs>
+          <w:tab w:val="num" w:pos="6480"/>
+        </w:tabs>
+        <w:ind w:left="6480" w:hanging="360"/>
+      </w:pPr>
+      <w:rPr>
+        <w:rFonts w:ascii="Wingdings" w:hAnsi="Wingdings" w:hint="default"/>
+        <w:sz w:val="20"/>
+      </w:rPr>
+    </w:lvl>
+  </w:abstractNum>
   <w:num w:numId="1" w16cid:durableId="840045927">
-    <w:abstractNumId w:val="11"/>
+    <w:abstractNumId w:val="12"/>
   </w:num>
   <w:num w:numId="2" w16cid:durableId="2000842572">
-    <w:abstractNumId w:val="19"/>
+    <w:abstractNumId w:val="21"/>
   </w:num>
   <w:num w:numId="3" w16cid:durableId="1328553582">
     <w:abstractNumId w:val="3"/>
@@ -4574,7 +5299,7 @@
     <w:abstractNumId w:val="1"/>
   </w:num>
   <w:num w:numId="5" w16cid:durableId="1816414163">
-    <w:abstractNumId w:val="10"/>
+    <w:abstractNumId w:val="11"/>
   </w:num>
   <w:num w:numId="6" w16cid:durableId="375660446">
     <w:abstractNumId w:val="6"/>
@@ -4583,25 +5308,25 @@
     <w:abstractNumId w:val="4"/>
   </w:num>
   <w:num w:numId="8" w16cid:durableId="1029912017">
-    <w:abstractNumId w:val="12"/>
+    <w:abstractNumId w:val="13"/>
   </w:num>
   <w:num w:numId="9" w16cid:durableId="1177161505">
-    <w:abstractNumId w:val="14"/>
+    <w:abstractNumId w:val="16"/>
   </w:num>
   <w:num w:numId="10" w16cid:durableId="167213047">
     <w:abstractNumId w:val="5"/>
   </w:num>
   <w:num w:numId="11" w16cid:durableId="231350859">
-    <w:abstractNumId w:val="17"/>
+    <w:abstractNumId w:val="19"/>
   </w:num>
   <w:num w:numId="12" w16cid:durableId="685668929">
-    <w:abstractNumId w:val="16"/>
+    <w:abstractNumId w:val="18"/>
   </w:num>
   <w:num w:numId="13" w16cid:durableId="1539274972">
-    <w:abstractNumId w:val="18"/>
+    <w:abstractNumId w:val="20"/>
   </w:num>
   <w:num w:numId="14" w16cid:durableId="1031759989">
-    <w:abstractNumId w:val="9"/>
+    <w:abstractNumId w:val="10"/>
   </w:num>
   <w:num w:numId="15" w16cid:durableId="773984680">
     <w:abstractNumId w:val="0"/>
@@ -4610,19 +5335,28 @@
     <w:abstractNumId w:val="7"/>
   </w:num>
   <w:num w:numId="17" w16cid:durableId="2072078900">
-    <w:abstractNumId w:val="8"/>
+    <w:abstractNumId w:val="9"/>
   </w:num>
   <w:num w:numId="18" w16cid:durableId="140732454">
-    <w:abstractNumId w:val="20"/>
+    <w:abstractNumId w:val="22"/>
   </w:num>
   <w:num w:numId="19" w16cid:durableId="1386182270">
-    <w:abstractNumId w:val="15"/>
+    <w:abstractNumId w:val="17"/>
   </w:num>
   <w:num w:numId="20" w16cid:durableId="1743210311">
-    <w:abstractNumId w:val="13"/>
+    <w:abstractNumId w:val="15"/>
   </w:num>
   <w:num w:numId="21" w16cid:durableId="715930733">
     <w:abstractNumId w:val="2"/>
+  </w:num>
+  <w:num w:numId="22" w16cid:durableId="329716194">
+    <w:abstractNumId w:val="23"/>
+  </w:num>
+  <w:num w:numId="23" w16cid:durableId="37046551">
+    <w:abstractNumId w:val="14"/>
+  </w:num>
+  <w:num w:numId="24" w16cid:durableId="1453789427">
+    <w:abstractNumId w:val="8"/>
   </w:num>
 </w:numbering>
 </file>
@@ -5214,7 +5948,6 @@
   <w:style w:type="character" w:default="1" w:styleId="Fontepargpadro">
     <w:name w:val="Default Paragraph Font"/>
     <w:uiPriority w:val="1"/>
-    <w:semiHidden/>
     <w:unhideWhenUsed/>
   </w:style>
   <w:style w:type="table" w:default="1" w:styleId="Tabelanormal">
@@ -5596,6 +6329,18 @@
     <w:rPr>
       <w:color w:val="96607D" w:themeColor="followedHyperlink"/>
       <w:u w:val="single"/>
+    </w:rPr>
+  </w:style>
+  <w:style w:type="character" w:styleId="MenoPendente">
+    <w:name w:val="Unresolved Mention"/>
+    <w:basedOn w:val="Fontepargpadro"/>
+    <w:uiPriority w:val="99"/>
+    <w:semiHidden/>
+    <w:unhideWhenUsed/>
+    <w:rsid w:val="00C40BA4"/>
+    <w:rPr>
+      <w:color w:val="605E5C"/>
+      <w:shd w:val="clear" w:color="auto" w:fill="E1DFDD"/>
     </w:rPr>
   </w:style>
 </w:styles>
@@ -6064,15 +6809,9 @@
 <file path=customXml/itemProps3.xml><?xml version="1.0" encoding="utf-8"?>
 <ds:datastoreItem xmlns:ds="http://schemas.openxmlformats.org/officeDocument/2006/customXml" ds:itemID="{3E741C18-FA2B-4794-9B48-81CAA53B2A60}">
   <ds:schemaRefs>
-    <ds:schemaRef ds:uri="http://schemas.microsoft.com/office/2006/documentManagement/types"/>
-    <ds:schemaRef ds:uri="http://purl.org/dc/dcmitype/"/>
     <ds:schemaRef ds:uri="http://schemas.microsoft.com/office/2006/metadata/properties"/>
     <ds:schemaRef ds:uri="http://schemas.microsoft.com/office/infopath/2007/PartnerControls"/>
-    <ds:schemaRef ds:uri="http://purl.org/dc/terms/"/>
-    <ds:schemaRef ds:uri="http://schemas.openxmlformats.org/package/2006/metadata/core-properties"/>
     <ds:schemaRef ds:uri="32844186-265b-4793-912a-671da4ac73b2"/>
-    <ds:schemaRef ds:uri="http://www.w3.org/XML/1998/namespace"/>
-    <ds:schemaRef ds:uri="http://purl.org/dc/elements/1.1/"/>
   </ds:schemaRefs>
 </ds:datastoreItem>
 </file>
</xml_diff>